<commit_message>
recomit from 2nd commit
</commit_message>
<xml_diff>
--- a/Develop4.docx
+++ b/Develop4.docx
@@ -15,14 +15,15 @@
         <w:spacing w:before="0" w:beforeAutospacing="1" w:after="0" w:afterAutospacing="1" w:line="13" w:lineRule="atLeast"/>
         <w:ind w:left="328" w:hanging="360"/>
         <w:rPr>
-          <w:color w:val="FFFF00"/>
-          <w:highlight w:val="magenta"/>
-        </w:rPr>
-      </w:pPr>
-      <w:r>
-        <w:rPr>
-          <w:color w:val="FFFF00"/>
-          <w:highlight w:val="magenta"/>
+          <w:color w:val="000000"/>
+          <w:highlight w:val="green"/>
+        </w:rPr>
+      </w:pPr>
+      <w:bookmarkStart w:id="0" w:name="_GoBack"/>
+      <w:r>
+        <w:rPr>
+          <w:color w:val="000000"/>
+          <w:highlight w:val="green"/>
         </w:rPr>
         <w:t>Develop, publish and monitor Information Security policies, procedures, standards and guidelines based on knowledge of best practices and compliance requirements</w:t>
       </w:r>
@@ -40,23 +41,23 @@
         <w:spacing w:before="0" w:beforeAutospacing="1" w:after="0" w:afterAutospacing="1" w:line="13" w:lineRule="atLeast"/>
         <w:ind w:left="328" w:hanging="360"/>
         <w:rPr>
-          <w:color w:val="FFFF00"/>
-          <w:highlight w:val="magenta"/>
+          <w:color w:val="000000"/>
+          <w:highlight w:val="green"/>
         </w:rPr>
       </w:pPr>
       <w:r>
         <w:rPr>
           <w:rFonts w:hint="default"/>
-          <w:color w:val="FFFF00"/>
-          <w:highlight w:val="magenta"/>
+          <w:color w:val="000000"/>
+          <w:highlight w:val="green"/>
         </w:rPr>
         <w:t xml:space="preserve">Knowledge of national and international regulatory compliances and frameworks such as </w:t>
       </w:r>
       <w:r>
         <w:rPr>
           <w:rFonts w:hint="default"/>
-          <w:color w:val="FFFF00"/>
-          <w:highlight w:val="magenta"/>
+          <w:color w:val="000000"/>
+          <w:highlight w:val="green"/>
           <w:lang w:val="en-GB"/>
         </w:rPr>
         <w:t>COBIT,</w:t>
@@ -64,8 +65,8 @@
       <w:r>
         <w:rPr>
           <w:rFonts w:hint="default"/>
-          <w:color w:val="FFFF00"/>
-          <w:highlight w:val="magenta"/>
+          <w:color w:val="000000"/>
+          <w:highlight w:val="green"/>
         </w:rPr>
         <w:t>NIST,PCI, ISO, etc</w:t>
       </w:r>
@@ -84,20 +85,18 @@
         <w:ind w:left="328" w:hanging="360"/>
         <w:rPr>
           <w:rFonts w:hint="default"/>
-          <w:color w:val="FFFF00"/>
-          <w:highlight w:val="magenta"/>
+          <w:color w:val="000000"/>
+          <w:highlight w:val="green"/>
         </w:rPr>
       </w:pPr>
       <w:r>
         <w:rPr>
           <w:rFonts w:hint="default"/>
-          <w:color w:val="FFFF00"/>
-          <w:highlight w:val="magenta"/>
+          <w:color w:val="000000"/>
+          <w:highlight w:val="green"/>
         </w:rPr>
         <w:t>Strong understanding of cyber security controls and frameworks (COBIT, COSO, ISACA, ISO2700x, NIST, SANS, etc.)</w:t>
       </w:r>
-      <w:bookmarkStart w:id="0" w:name="_GoBack"/>
-      <w:bookmarkEnd w:id="0"/>
     </w:p>
     <w:p>
       <w:pPr>
@@ -113,16 +112,16 @@
         <w:ind w:left="328" w:hanging="360"/>
         <w:rPr>
           <w:rFonts w:hint="default"/>
-          <w:color w:val="FFFF00"/>
-          <w:highlight w:val="magenta"/>
+          <w:color w:val="000000"/>
+          <w:highlight w:val="green"/>
           <w:lang w:val="en-GB"/>
         </w:rPr>
       </w:pPr>
       <w:r>
         <w:rPr>
           <w:rFonts w:hint="default"/>
-          <w:color w:val="FFFF00"/>
-          <w:highlight w:val="magenta"/>
+          <w:color w:val="000000"/>
+          <w:highlight w:val="green"/>
           <w:lang w:val="en-GB"/>
         </w:rPr>
         <w:t>Knowledge of regulative controls related to security (SOX &amp; PCI)</w:t>
@@ -142,16 +141,16 @@
         <w:ind w:left="328" w:hanging="360"/>
         <w:rPr>
           <w:rFonts w:hint="default"/>
-          <w:color w:val="FFFF00"/>
-          <w:highlight w:val="magenta"/>
+          <w:color w:val="000000"/>
+          <w:highlight w:val="green"/>
           <w:lang w:val="en-GB"/>
         </w:rPr>
       </w:pPr>
       <w:r>
         <w:rPr>
           <w:rFonts w:hint="default"/>
-          <w:color w:val="FFFF00"/>
-          <w:highlight w:val="magenta"/>
+          <w:color w:val="000000"/>
+          <w:highlight w:val="green"/>
           <w:lang w:val="en-GB"/>
         </w:rPr>
         <w:t>Develop and manage the Information Security Risk Acceptance program</w:t>
@@ -171,16 +170,16 @@
         <w:ind w:left="328" w:hanging="360"/>
         <w:rPr>
           <w:rFonts w:hint="default"/>
-          <w:color w:val="FFFF00"/>
-          <w:highlight w:val="magenta"/>
+          <w:color w:val="000000"/>
+          <w:highlight w:val="green"/>
           <w:lang w:val="en-GB"/>
         </w:rPr>
       </w:pPr>
       <w:r>
         <w:rPr>
           <w:rFonts w:hint="default"/>
-          <w:color w:val="FFFF00"/>
-          <w:highlight w:val="magenta"/>
+          <w:color w:val="000000"/>
+          <w:highlight w:val="green"/>
           <w:lang w:val="en-GB"/>
         </w:rPr>
         <w:t>Assist with the reports to senior management, Audit Committee and Board of Directors</w:t>
@@ -200,16 +199,16 @@
         <w:ind w:left="328" w:hanging="360"/>
         <w:rPr>
           <w:rFonts w:hint="default"/>
-          <w:color w:val="FFFF00"/>
-          <w:highlight w:val="magenta"/>
+          <w:color w:val="000000"/>
+          <w:highlight w:val="green"/>
           <w:lang w:val="en-GB"/>
         </w:rPr>
       </w:pPr>
       <w:r>
         <w:rPr>
           <w:rFonts w:hint="default"/>
-          <w:color w:val="FFFF00"/>
-          <w:highlight w:val="magenta"/>
+          <w:color w:val="000000"/>
+          <w:highlight w:val="green"/>
           <w:lang w:val="en-GB"/>
         </w:rPr>
         <w:t>Providing support for Internal IT audits</w:t>
@@ -229,15 +228,15 @@
         <w:ind w:left="328" w:hanging="360"/>
         <w:rPr>
           <w:rFonts w:hint="default"/>
-          <w:color w:val="FFFF00"/>
-          <w:highlight w:val="magenta"/>
+          <w:color w:val="000000"/>
+          <w:highlight w:val="green"/>
         </w:rPr>
       </w:pPr>
       <w:r>
         <w:rPr>
           <w:rFonts w:hint="default"/>
-          <w:color w:val="FFFF00"/>
-          <w:highlight w:val="magenta"/>
+          <w:color w:val="000000"/>
+          <w:highlight w:val="green"/>
           <w:lang w:val="en-GB"/>
         </w:rPr>
         <w:t>Monitor and advise on information security issues related to internal systems and workflow to ensure that security controls for the company are appropriate and operating as intended</w:t>
@@ -257,15 +256,15 @@
         <w:ind w:left="328" w:hanging="360"/>
         <w:rPr>
           <w:rFonts w:hint="default"/>
-          <w:color w:val="FFFF00"/>
-          <w:highlight w:val="magenta"/>
+          <w:color w:val="000000"/>
+          <w:highlight w:val="green"/>
         </w:rPr>
       </w:pPr>
       <w:r>
         <w:rPr>
           <w:rFonts w:hint="default"/>
-          <w:color w:val="FFFF00"/>
-          <w:highlight w:val="magenta"/>
+          <w:color w:val="000000"/>
+          <w:highlight w:val="green"/>
         </w:rPr>
         <w:t>Advanced knowledge of various security technologies, frameworks and products</w:t>
       </w:r>
@@ -283,15 +282,14 @@
         <w:spacing w:before="0" w:beforeAutospacing="1" w:after="0" w:afterAutospacing="1" w:line="13" w:lineRule="atLeast"/>
         <w:ind w:left="328" w:hanging="360"/>
         <w:rPr>
-          <w:color w:val="FFFF00"/>
-          <w:highlight w:val="magenta"/>
+          <w:highlight w:val="green"/>
         </w:rPr>
       </w:pPr>
       <w:r>
         <w:rPr>
           <w:rFonts w:hint="default"/>
-          <w:color w:val="FFFF00"/>
-          <w:highlight w:val="magenta"/>
+          <w:color w:val="000000"/>
+          <w:highlight w:val="green"/>
         </w:rPr>
         <w:t>Develop Information Security Policies, Standards and Guidelines</w:t>
       </w:r>
@@ -309,14 +307,13 @@
         <w:spacing w:before="0" w:beforeAutospacing="1" w:after="0" w:afterAutospacing="1" w:line="13" w:lineRule="atLeast"/>
         <w:ind w:left="328" w:hanging="360"/>
         <w:rPr>
-          <w:color w:val="FFFF00"/>
-          <w:highlight w:val="magenta"/>
-        </w:rPr>
-      </w:pPr>
-      <w:r>
-        <w:rPr>
-          <w:color w:val="FFFF00"/>
-          <w:highlight w:val="magenta"/>
+          <w:highlight w:val="green"/>
+        </w:rPr>
+      </w:pPr>
+      <w:r>
+        <w:rPr>
+          <w:color w:val="000000"/>
+          <w:highlight w:val="green"/>
         </w:rPr>
         <w:t>Establishes goals and objectives for team performance and manages attainment of those goals</w:t>
       </w:r>
@@ -334,14 +331,13 @@
         <w:spacing w:before="0" w:beforeAutospacing="1" w:after="0" w:afterAutospacing="1" w:line="13" w:lineRule="atLeast"/>
         <w:ind w:left="328" w:hanging="360"/>
         <w:rPr>
-          <w:color w:val="FFFF00"/>
-          <w:highlight w:val="magenta"/>
-        </w:rPr>
-      </w:pPr>
-      <w:r>
-        <w:rPr>
-          <w:color w:val="FFFF00"/>
-          <w:highlight w:val="magenta"/>
+          <w:highlight w:val="green"/>
+        </w:rPr>
+      </w:pPr>
+      <w:r>
+        <w:rPr>
+          <w:color w:val="000000"/>
+          <w:highlight w:val="green"/>
         </w:rPr>
         <w:t>Work closely with IT department on corporate technology development to fully secure information, computer, network, and processing systems</w:t>
       </w:r>
@@ -359,14 +355,14 @@
         <w:spacing w:before="0" w:beforeAutospacing="1" w:after="0" w:afterAutospacing="1" w:line="13" w:lineRule="atLeast"/>
         <w:ind w:left="328" w:hanging="360"/>
         <w:rPr>
-          <w:color w:val="FFFF00"/>
-          <w:highlight w:val="magenta"/>
-        </w:rPr>
-      </w:pPr>
-      <w:r>
-        <w:rPr>
-          <w:color w:val="FFFF00"/>
-          <w:highlight w:val="magenta"/>
+          <w:color w:val="000000"/>
+          <w:highlight w:val="green"/>
+        </w:rPr>
+      </w:pPr>
+      <w:r>
+        <w:rPr>
+          <w:color w:val="000000"/>
+          <w:highlight w:val="green"/>
         </w:rPr>
         <w:t>Proficient in both Manual and Automated Testing.</w:t>
       </w:r>
@@ -384,15 +380,15 @@
         <w:spacing w:before="0" w:beforeAutospacing="1" w:after="0" w:afterAutospacing="1" w:line="13" w:lineRule="atLeast"/>
         <w:ind w:left="328" w:hanging="360"/>
         <w:rPr>
-          <w:color w:val="FFFF00"/>
-          <w:highlight w:val="magenta"/>
+          <w:color w:val="000000"/>
+          <w:highlight w:val="green"/>
         </w:rPr>
       </w:pPr>
       <w:r>
         <w:rPr>
           <w:rFonts w:hint="default"/>
-          <w:color w:val="FFFF00"/>
-          <w:highlight w:val="magenta"/>
+          <w:color w:val="000000"/>
+          <w:highlight w:val="green"/>
           <w:lang w:val="en-GB"/>
         </w:rPr>
         <w:t xml:space="preserve">Developed </w:t>
@@ -411,14 +407,14 @@
         <w:spacing w:before="0" w:beforeAutospacing="1" w:after="0" w:afterAutospacing="1" w:line="13" w:lineRule="atLeast"/>
         <w:ind w:left="328" w:hanging="360"/>
         <w:rPr>
-          <w:color w:val="FFFF00"/>
-          <w:highlight w:val="magenta"/>
-        </w:rPr>
-      </w:pPr>
-      <w:r>
-        <w:rPr>
-          <w:color w:val="FFFF00"/>
-          <w:highlight w:val="magenta"/>
+          <w:color w:val="000000"/>
+          <w:highlight w:val="green"/>
+        </w:rPr>
+      </w:pPr>
+      <w:r>
+        <w:rPr>
+          <w:color w:val="000000"/>
+          <w:highlight w:val="green"/>
           <w:lang w:val="en-US" w:eastAsia="zh-CN"/>
         </w:rPr>
         <w:t>Creation of QA Strategy, QA Planning, Monitoring and mentoring the team, Preparation of High Level Test Scenarios, Test Cases and Test Scripts</w:t>
@@ -437,15 +433,15 @@
         <w:spacing w:before="0" w:beforeAutospacing="1" w:after="0" w:afterAutospacing="1" w:line="13" w:lineRule="atLeast"/>
         <w:ind w:left="328" w:hanging="360"/>
         <w:rPr>
-          <w:color w:val="FFFF00"/>
-          <w:highlight w:val="magenta"/>
+          <w:color w:val="000000"/>
+          <w:highlight w:val="green"/>
           <w:lang w:val="en-US" w:eastAsia="zh-CN"/>
         </w:rPr>
       </w:pPr>
       <w:r>
         <w:rPr>
-          <w:color w:val="FFFF00"/>
-          <w:highlight w:val="magenta"/>
+          <w:color w:val="000000"/>
+          <w:highlight w:val="green"/>
           <w:lang w:val="en-US" w:eastAsia="zh-CN"/>
         </w:rPr>
         <w:t>Expert in writing test cases using the test scenarios and preparing test data.</w:t>
@@ -464,14 +460,14 @@
         <w:spacing w:before="0" w:beforeAutospacing="1" w:after="0" w:afterAutospacing="1" w:line="13" w:lineRule="atLeast"/>
         <w:ind w:left="328" w:hanging="360"/>
         <w:rPr>
-          <w:color w:val="FFFF00"/>
-          <w:highlight w:val="magenta"/>
-        </w:rPr>
-      </w:pPr>
-      <w:r>
-        <w:rPr>
-          <w:color w:val="FFFF00"/>
-          <w:highlight w:val="magenta"/>
+          <w:color w:val="000000"/>
+          <w:highlight w:val="green"/>
+        </w:rPr>
+      </w:pPr>
+      <w:r>
+        <w:rPr>
+          <w:color w:val="000000"/>
+          <w:highlight w:val="green"/>
           <w:lang w:val="en-US" w:eastAsia="zh-CN"/>
         </w:rPr>
         <w:t>Worked extensively for preparing traceability matrix, to ensure that all the requirements are mapped with test cases, and updated it regularly.</w:t>
@@ -490,14 +486,14 @@
         <w:spacing w:before="0" w:beforeAutospacing="1" w:after="0" w:afterAutospacing="1" w:line="13" w:lineRule="atLeast"/>
         <w:ind w:left="328" w:hanging="360"/>
         <w:rPr>
-          <w:color w:val="FFFF00"/>
-          <w:highlight w:val="magenta"/>
-        </w:rPr>
-      </w:pPr>
-      <w:r>
-        <w:rPr>
-          <w:color w:val="FFFF00"/>
-          <w:highlight w:val="magenta"/>
+          <w:color w:val="000000"/>
+          <w:highlight w:val="green"/>
+        </w:rPr>
+      </w:pPr>
+      <w:r>
+        <w:rPr>
+          <w:color w:val="000000"/>
+          <w:highlight w:val="green"/>
         </w:rPr>
         <w:t>Performed Sanity testing, Functional and System testing.</w:t>
       </w:r>
@@ -515,14 +511,14 @@
         <w:spacing w:before="0" w:beforeAutospacing="1" w:after="0" w:afterAutospacing="1" w:line="13" w:lineRule="atLeast"/>
         <w:ind w:left="328" w:hanging="360"/>
         <w:rPr>
-          <w:color w:val="FFFF00"/>
-          <w:highlight w:val="magenta"/>
-        </w:rPr>
-      </w:pPr>
-      <w:r>
-        <w:rPr>
-          <w:color w:val="FFFF00"/>
-          <w:highlight w:val="magenta"/>
+          <w:color w:val="000000"/>
+          <w:highlight w:val="green"/>
+        </w:rPr>
+      </w:pPr>
+      <w:r>
+        <w:rPr>
+          <w:color w:val="000000"/>
+          <w:highlight w:val="green"/>
         </w:rPr>
         <w:t>Experience in preparing test strategy for development project.</w:t>
       </w:r>
@@ -540,14 +536,14 @@
         <w:spacing w:before="0" w:beforeAutospacing="1" w:after="0" w:afterAutospacing="1" w:line="13" w:lineRule="atLeast"/>
         <w:ind w:left="328" w:hanging="360"/>
         <w:rPr>
-          <w:color w:val="FFFF00"/>
-          <w:highlight w:val="magenta"/>
-        </w:rPr>
-      </w:pPr>
-      <w:r>
-        <w:rPr>
-          <w:color w:val="FFFF00"/>
-          <w:highlight w:val="magenta"/>
+          <w:color w:val="000000"/>
+          <w:highlight w:val="green"/>
+        </w:rPr>
+      </w:pPr>
+      <w:r>
+        <w:rPr>
+          <w:color w:val="000000"/>
+          <w:highlight w:val="green"/>
         </w:rPr>
         <w:t>Expertise in GUI Testing, functionality testing, Integration Testing, Black box techniques, Regression Testing, Security testing, User Acceptance testing (UAT), Smoke testing and System testing.</w:t>
       </w:r>
@@ -565,14 +561,14 @@
         <w:spacing w:before="0" w:beforeAutospacing="1" w:after="0" w:afterAutospacing="1" w:line="13" w:lineRule="atLeast"/>
         <w:ind w:left="328" w:hanging="360"/>
         <w:rPr>
-          <w:color w:val="FFFF00"/>
-          <w:highlight w:val="magenta"/>
-        </w:rPr>
-      </w:pPr>
-      <w:r>
-        <w:rPr>
-          <w:color w:val="FFFF00"/>
-          <w:highlight w:val="magenta"/>
+          <w:color w:val="000000"/>
+          <w:highlight w:val="green"/>
+        </w:rPr>
+      </w:pPr>
+      <w:r>
+        <w:rPr>
+          <w:color w:val="000000"/>
+          <w:highlight w:val="green"/>
         </w:rPr>
         <w:t>Experience in performing Backend Testing (Oracle and SQL Server databases and XMLs).</w:t>
       </w:r>
@@ -590,14 +586,14 @@
         <w:spacing w:before="0" w:beforeAutospacing="1" w:after="0" w:afterAutospacing="1" w:line="13" w:lineRule="atLeast"/>
         <w:ind w:left="328" w:hanging="360"/>
         <w:rPr>
-          <w:color w:val="FFFF00"/>
-          <w:highlight w:val="magenta"/>
-        </w:rPr>
-      </w:pPr>
-      <w:r>
-        <w:rPr>
-          <w:color w:val="FFFF00"/>
-          <w:highlight w:val="magenta"/>
+          <w:color w:val="000000"/>
+          <w:highlight w:val="green"/>
+        </w:rPr>
+      </w:pPr>
+      <w:r>
+        <w:rPr>
+          <w:color w:val="000000"/>
+          <w:highlight w:val="green"/>
         </w:rPr>
         <w:t>Extensively involved in Defect Reporting and Defect Tracking process using Team Track, Test Director, Quality Center (QC) and MS-Excel.</w:t>
       </w:r>
@@ -615,14 +611,14 @@
         <w:spacing w:before="0" w:beforeAutospacing="1" w:after="0" w:afterAutospacing="1" w:line="13" w:lineRule="atLeast"/>
         <w:ind w:left="328" w:hanging="360"/>
         <w:rPr>
-          <w:color w:val="FFFF00"/>
-          <w:highlight w:val="magenta"/>
-        </w:rPr>
-      </w:pPr>
-      <w:r>
-        <w:rPr>
-          <w:color w:val="FFFF00"/>
-          <w:highlight w:val="magenta"/>
+          <w:color w:val="000000"/>
+          <w:highlight w:val="green"/>
+        </w:rPr>
+      </w:pPr>
+      <w:r>
+        <w:rPr>
+          <w:color w:val="000000"/>
+          <w:highlight w:val="green"/>
         </w:rPr>
         <w:t>Well versed in documenting test results and creating test reports.</w:t>
       </w:r>
@@ -640,14 +636,14 @@
         <w:spacing w:before="0" w:beforeAutospacing="1" w:after="0" w:afterAutospacing="1" w:line="13" w:lineRule="atLeast"/>
         <w:ind w:left="328" w:hanging="360"/>
         <w:rPr>
-          <w:color w:val="FFFF00"/>
-          <w:highlight w:val="magenta"/>
-        </w:rPr>
-      </w:pPr>
-      <w:r>
-        <w:rPr>
-          <w:color w:val="FFFF00"/>
-          <w:highlight w:val="magenta"/>
+          <w:color w:val="000000"/>
+          <w:highlight w:val="green"/>
+        </w:rPr>
+      </w:pPr>
+      <w:r>
+        <w:rPr>
+          <w:color w:val="000000"/>
+          <w:highlight w:val="green"/>
         </w:rPr>
         <w:t>Experience in creating user acceptance test cases and supporting User Acceptance Testing (UAT).</w:t>
       </w:r>
@@ -665,14 +661,14 @@
         <w:spacing w:before="0" w:beforeAutospacing="1" w:after="0" w:afterAutospacing="1" w:line="13" w:lineRule="atLeast"/>
         <w:ind w:left="328" w:hanging="360"/>
         <w:rPr>
-          <w:color w:val="FFFF00"/>
-          <w:highlight w:val="magenta"/>
-        </w:rPr>
-      </w:pPr>
-      <w:r>
-        <w:rPr>
-          <w:color w:val="FFFF00"/>
-          <w:highlight w:val="magenta"/>
+          <w:color w:val="000000"/>
+          <w:highlight w:val="green"/>
+        </w:rPr>
+      </w:pPr>
+      <w:r>
+        <w:rPr>
+          <w:color w:val="000000"/>
+          <w:highlight w:val="green"/>
         </w:rPr>
         <w:t>Work across multiple cross-functional teams to execute full system, interface, and end-to-end testing.</w:t>
       </w:r>
@@ -690,14 +686,14 @@
         <w:spacing w:before="0" w:beforeAutospacing="1" w:after="0" w:afterAutospacing="1" w:line="13" w:lineRule="atLeast"/>
         <w:ind w:left="328" w:hanging="360"/>
         <w:rPr>
-          <w:color w:val="FFFF00"/>
-          <w:highlight w:val="magenta"/>
-        </w:rPr>
-      </w:pPr>
-      <w:r>
-        <w:rPr>
-          <w:color w:val="FFFF00"/>
-          <w:highlight w:val="magenta"/>
+          <w:color w:val="000000"/>
+          <w:highlight w:val="green"/>
+        </w:rPr>
+      </w:pPr>
+      <w:r>
+        <w:rPr>
+          <w:color w:val="000000"/>
+          <w:highlight w:val="green"/>
         </w:rPr>
         <w:t xml:space="preserve">Coordinated testing efforts and effectively managed Off-Shore teams. </w:t>
       </w:r>
@@ -715,14 +711,14 @@
         <w:spacing w:before="0" w:beforeAutospacing="1" w:after="0" w:afterAutospacing="1" w:line="13" w:lineRule="atLeast"/>
         <w:ind w:left="328" w:hanging="360"/>
         <w:rPr>
-          <w:color w:val="FFFF00"/>
-          <w:highlight w:val="magenta"/>
-        </w:rPr>
-      </w:pPr>
-      <w:r>
-        <w:rPr>
-          <w:color w:val="FFFF00"/>
-          <w:highlight w:val="magenta"/>
+          <w:color w:val="000000"/>
+          <w:highlight w:val="green"/>
+        </w:rPr>
+      </w:pPr>
+      <w:r>
+        <w:rPr>
+          <w:color w:val="000000"/>
+          <w:highlight w:val="green"/>
         </w:rPr>
         <w:t>Worked closely with the Development Team to ensure that test requirements are clearly defined, functionality related issues are addressed  and end users are satisfied</w:t>
       </w:r>
@@ -740,14 +736,14 @@
         <w:spacing w:before="0" w:beforeAutospacing="1" w:after="0" w:afterAutospacing="1" w:line="13" w:lineRule="atLeast"/>
         <w:ind w:left="328" w:hanging="360"/>
         <w:rPr>
-          <w:color w:val="FFFF00"/>
-          <w:highlight w:val="magenta"/>
-        </w:rPr>
-      </w:pPr>
-      <w:r>
-        <w:rPr>
-          <w:color w:val="FFFF00"/>
-          <w:highlight w:val="magenta"/>
+          <w:color w:val="000000"/>
+          <w:highlight w:val="green"/>
+        </w:rPr>
+      </w:pPr>
+      <w:r>
+        <w:rPr>
+          <w:color w:val="000000"/>
+          <w:highlight w:val="green"/>
           <w:lang w:val="en-US" w:eastAsia="zh-CN"/>
         </w:rPr>
         <w:t>Involved in peer review and re-work.</w:t>
@@ -766,14 +762,14 @@
         <w:spacing w:before="0" w:beforeAutospacing="1" w:after="0" w:afterAutospacing="1" w:line="13" w:lineRule="atLeast"/>
         <w:ind w:left="328" w:hanging="360"/>
         <w:rPr>
-          <w:color w:val="FFFF00"/>
-          <w:highlight w:val="magenta"/>
-        </w:rPr>
-      </w:pPr>
-      <w:r>
-        <w:rPr>
-          <w:color w:val="FFFF00"/>
-          <w:highlight w:val="magenta"/>
+          <w:color w:val="000000"/>
+          <w:highlight w:val="green"/>
+        </w:rPr>
+      </w:pPr>
+      <w:r>
+        <w:rPr>
+          <w:color w:val="000000"/>
+          <w:highlight w:val="green"/>
         </w:rPr>
         <w:t>Clear understanding of Quality assurance role in all phases of Software Development Life Cycle (SDLC).</w:t>
       </w:r>
@@ -791,14 +787,14 @@
         <w:spacing w:before="0" w:beforeAutospacing="1" w:after="0" w:afterAutospacing="1" w:line="13" w:lineRule="atLeast"/>
         <w:ind w:left="328" w:hanging="360"/>
         <w:rPr>
-          <w:color w:val="FFFF00"/>
-          <w:highlight w:val="magenta"/>
-        </w:rPr>
-      </w:pPr>
-      <w:r>
-        <w:rPr>
-          <w:color w:val="FFFF00"/>
-          <w:highlight w:val="magenta"/>
+          <w:color w:val="000000"/>
+          <w:highlight w:val="green"/>
+        </w:rPr>
+      </w:pPr>
+      <w:r>
+        <w:rPr>
+          <w:color w:val="000000"/>
+          <w:highlight w:val="green"/>
         </w:rPr>
         <w:t>Performed Sanity testing, Functional and System testing.</w:t>
       </w:r>
@@ -816,14 +812,14 @@
         <w:spacing w:before="0" w:beforeAutospacing="1" w:after="0" w:afterAutospacing="1" w:line="13" w:lineRule="atLeast"/>
         <w:ind w:left="328" w:hanging="360"/>
         <w:rPr>
-          <w:color w:val="FFFF00"/>
-          <w:highlight w:val="magenta"/>
-        </w:rPr>
-      </w:pPr>
-      <w:r>
-        <w:rPr>
-          <w:color w:val="FFFF00"/>
-          <w:highlight w:val="magenta"/>
+          <w:color w:val="000000"/>
+          <w:highlight w:val="green"/>
+        </w:rPr>
+      </w:pPr>
+      <w:r>
+        <w:rPr>
+          <w:color w:val="000000"/>
+          <w:highlight w:val="green"/>
         </w:rPr>
         <w:t>Tracked down the blocking issues and reported them through</w:t>
       </w:r>
@@ -841,14 +837,14 @@
         <w:spacing w:before="0" w:beforeAutospacing="1" w:after="0" w:afterAutospacing="1" w:line="13" w:lineRule="atLeast"/>
         <w:ind w:left="328" w:hanging="360"/>
         <w:rPr>
-          <w:color w:val="FFFF00"/>
-          <w:highlight w:val="magenta"/>
-        </w:rPr>
-      </w:pPr>
-      <w:r>
-        <w:rPr>
-          <w:color w:val="FFFF00"/>
-          <w:highlight w:val="magenta"/>
+          <w:color w:val="000000"/>
+          <w:highlight w:val="green"/>
+        </w:rPr>
+      </w:pPr>
+      <w:r>
+        <w:rPr>
+          <w:color w:val="000000"/>
+          <w:highlight w:val="green"/>
         </w:rPr>
         <w:t>Extensive experience in analyzing business requirements, ensuring that the requirements are correct and complete and using the same in preparing use cases.</w:t>
       </w:r>
@@ -866,14 +862,14 @@
         <w:spacing w:before="0" w:beforeAutospacing="1" w:after="0" w:afterAutospacing="1" w:line="13" w:lineRule="atLeast"/>
         <w:ind w:left="328" w:hanging="360"/>
         <w:rPr>
-          <w:color w:val="FFFF00"/>
-          <w:highlight w:val="magenta"/>
-        </w:rPr>
-      </w:pPr>
-      <w:r>
-        <w:rPr>
-          <w:color w:val="FFFF00"/>
-          <w:highlight w:val="magenta"/>
+          <w:color w:val="000000"/>
+          <w:highlight w:val="green"/>
+        </w:rPr>
+      </w:pPr>
+      <w:r>
+        <w:rPr>
+          <w:color w:val="000000"/>
+          <w:highlight w:val="green"/>
         </w:rPr>
         <w:t>Expertise in preparing test scenarios from use case documents.</w:t>
       </w:r>
@@ -891,14 +887,14 @@
         <w:spacing w:before="0" w:beforeAutospacing="1" w:after="0" w:afterAutospacing="1" w:line="13" w:lineRule="atLeast"/>
         <w:ind w:left="328" w:hanging="360"/>
         <w:rPr>
-          <w:color w:val="FFFF00"/>
-          <w:highlight w:val="magenta"/>
-        </w:rPr>
-      </w:pPr>
-      <w:r>
-        <w:rPr>
-          <w:color w:val="FFFF00"/>
-          <w:highlight w:val="magenta"/>
+          <w:color w:val="000000"/>
+          <w:highlight w:val="green"/>
+        </w:rPr>
+      </w:pPr>
+      <w:r>
+        <w:rPr>
+          <w:color w:val="000000"/>
+          <w:highlight w:val="green"/>
         </w:rPr>
         <w:t>Good team leader skills and ability to train, develop and coach staff</w:t>
       </w:r>
@@ -916,15 +912,15 @@
         <w:spacing w:before="0" w:beforeAutospacing="1" w:after="0" w:afterAutospacing="1" w:line="13" w:lineRule="atLeast"/>
         <w:ind w:left="328" w:hanging="360"/>
         <w:rPr>
-          <w:color w:val="FFFF00"/>
-          <w:highlight w:val="magenta"/>
+          <w:color w:val="000000"/>
+          <w:highlight w:val="green"/>
         </w:rPr>
       </w:pPr>
       <w:r>
         <w:rPr>
           <w:rFonts w:hint="default"/>
-          <w:color w:val="FFFF00"/>
-          <w:highlight w:val="magenta"/>
+          <w:color w:val="000000"/>
+          <w:highlight w:val="green"/>
         </w:rPr>
         <w:t>Strong analytical skills to evaluate risks and control processes</w:t>
       </w:r>
@@ -942,15 +938,15 @@
         <w:spacing w:before="0" w:beforeAutospacing="1" w:after="0" w:afterAutospacing="1" w:line="13" w:lineRule="atLeast"/>
         <w:ind w:left="328" w:hanging="360"/>
         <w:rPr>
-          <w:color w:val="FFFF00"/>
-          <w:highlight w:val="magenta"/>
+          <w:color w:val="000000"/>
+          <w:highlight w:val="green"/>
         </w:rPr>
       </w:pPr>
       <w:r>
         <w:rPr>
           <w:rFonts w:hint="default"/>
-          <w:color w:val="FFFF00"/>
-          <w:highlight w:val="magenta"/>
+          <w:color w:val="000000"/>
+          <w:highlight w:val="green"/>
         </w:rPr>
         <w:t>Excellent communication skills both verbal and written and ability to deal with people at all levels in a global matrix organization</w:t>
       </w:r>
@@ -969,15 +965,15 @@
         <w:ind w:left="328" w:hanging="360"/>
         <w:rPr>
           <w:rFonts w:hint="default"/>
-          <w:color w:val="FFFF00"/>
-          <w:highlight w:val="magenta"/>
+          <w:color w:val="000000"/>
+          <w:highlight w:val="green"/>
         </w:rPr>
       </w:pPr>
       <w:r>
         <w:rPr>
           <w:rFonts w:hint="default"/>
-          <w:color w:val="FFFF00"/>
-          <w:highlight w:val="magenta"/>
+          <w:color w:val="000000"/>
+          <w:highlight w:val="green"/>
         </w:rPr>
         <w:t>Flexible, pro-active and innovative</w:t>
       </w:r>
@@ -996,15 +992,15 @@
         <w:ind w:left="328" w:hanging="360"/>
         <w:rPr>
           <w:rFonts w:hint="default"/>
-          <w:color w:val="FFFF00"/>
-          <w:highlight w:val="magenta"/>
+          <w:color w:val="000000"/>
+          <w:highlight w:val="green"/>
         </w:rPr>
       </w:pPr>
       <w:r>
         <w:rPr>
           <w:rFonts w:hint="default"/>
-          <w:color w:val="FFFF00"/>
-          <w:highlight w:val="magenta"/>
+          <w:color w:val="000000"/>
+          <w:highlight w:val="green"/>
         </w:rPr>
         <w:t>A certificate from an Information Security Professional Consortium such as ISC², ISACA is an advantage</w:t>
       </w:r>
@@ -1022,8 +1018,7 @@
         <w:spacing w:before="0" w:beforeAutospacing="1" w:after="0" w:afterAutospacing="1" w:line="13" w:lineRule="atLeast"/>
         <w:ind w:left="328" w:hanging="360"/>
         <w:rPr>
-          <w:color w:val="FFFF00"/>
-          <w:highlight w:val="magenta"/>
+          <w:highlight w:val="green"/>
         </w:rPr>
       </w:pPr>
     </w:p>
@@ -1040,10 +1035,9 @@
         <w:rPr>
           <w:b/>
           <w:bCs/>
-          <w:color w:val="FFFF00"/>
           <w:sz w:val="22"/>
           <w:szCs w:val="22"/>
-          <w:highlight w:val="magenta"/>
+          <w:highlight w:val="green"/>
         </w:rPr>
       </w:pPr>
       <w:r>
@@ -1051,11 +1045,10 @@
           <w:rFonts w:ascii="SimSun" w:hAnsi="SimSun" w:eastAsia="SimSun" w:cs="SimSun"/>
           <w:b/>
           <w:bCs/>
-          <w:color w:val="FFFF00"/>
           <w:kern w:val="0"/>
           <w:sz w:val="22"/>
           <w:szCs w:val="22"/>
-          <w:highlight w:val="magenta"/>
+          <w:highlight w:val="green"/>
           <w:lang w:val="en-US" w:eastAsia="zh-CN" w:bidi="ar"/>
         </w:rPr>
         <w:t>Dallas, TX</w:t>
@@ -1073,10 +1066,10 @@
           <w:b/>
           <w:bCs/>
           <w:caps/>
-          <w:color w:val="FFFF00"/>
+          <w:color w:val="0000FF"/>
           <w:sz w:val="22"/>
           <w:szCs w:val="22"/>
-          <w:highlight w:val="magenta"/>
+          <w:highlight w:val="yellow"/>
         </w:rPr>
       </w:pPr>
       <w:r>
@@ -1085,11 +1078,11 @@
           <w:b/>
           <w:bCs/>
           <w:caps/>
-          <w:color w:val="FFFF00"/>
+          <w:color w:val="0000FF"/>
           <w:kern w:val="0"/>
           <w:sz w:val="22"/>
           <w:szCs w:val="22"/>
-          <w:highlight w:val="magenta"/>
+          <w:highlight w:val="yellow"/>
           <w:lang w:val="en-US" w:eastAsia="zh-CN" w:bidi="ar"/>
         </w:rPr>
         <w:t>MOORE GROUP</w:t>
@@ -1108,14 +1101,14 @@
         <w:spacing w:before="0" w:beforeAutospacing="1" w:after="0" w:afterAutospacing="1" w:line="13" w:lineRule="atLeast"/>
         <w:ind w:left="328" w:hanging="360"/>
         <w:rPr>
-          <w:color w:val="FFFF00"/>
-          <w:highlight w:val="magenta"/>
-        </w:rPr>
-      </w:pPr>
-      <w:r>
-        <w:rPr>
-          <w:color w:val="FFFF00"/>
-          <w:highlight w:val="magenta"/>
+          <w:color w:val="0000FF"/>
+          <w:highlight w:val="yellow"/>
+        </w:rPr>
+      </w:pPr>
+      <w:r>
+        <w:rPr>
+          <w:color w:val="0000FF"/>
+          <w:highlight w:val="yellow"/>
         </w:rPr>
         <w:t>Reporting security performance against established security metrics</w:t>
       </w:r>
@@ -1133,14 +1126,14 @@
         <w:spacing w:before="0" w:beforeAutospacing="1" w:after="0" w:afterAutospacing="1" w:line="13" w:lineRule="atLeast"/>
         <w:ind w:left="328" w:hanging="360"/>
         <w:rPr>
-          <w:color w:val="FFFF00"/>
-          <w:highlight w:val="magenta"/>
-        </w:rPr>
-      </w:pPr>
-      <w:r>
-        <w:rPr>
-          <w:color w:val="FFFF00"/>
-          <w:highlight w:val="magenta"/>
+          <w:color w:val="0000FF"/>
+          <w:highlight w:val="yellow"/>
+        </w:rPr>
+      </w:pPr>
+      <w:r>
+        <w:rPr>
+          <w:color w:val="0000FF"/>
+          <w:highlight w:val="yellow"/>
         </w:rPr>
         <w:t>Knowledge of national and international regulatory compliances and frameworks such as NIST,PCI, ISO, etc</w:t>
       </w:r>
@@ -1158,14 +1151,14 @@
         <w:spacing w:before="0" w:beforeAutospacing="1" w:after="0" w:afterAutospacing="1" w:line="13" w:lineRule="atLeast"/>
         <w:ind w:left="328" w:hanging="360"/>
         <w:rPr>
-          <w:color w:val="FFFF00"/>
-          <w:highlight w:val="magenta"/>
-        </w:rPr>
-      </w:pPr>
-      <w:r>
-        <w:rPr>
-          <w:color w:val="FFFF00"/>
-          <w:highlight w:val="magenta"/>
+          <w:color w:val="0000FF"/>
+          <w:highlight w:val="yellow"/>
+        </w:rPr>
+      </w:pPr>
+      <w:r>
+        <w:rPr>
+          <w:color w:val="0000FF"/>
+          <w:highlight w:val="yellow"/>
         </w:rPr>
         <w:t>Develop Information Security Policies, Standards and Guidelines</w:t>
       </w:r>
@@ -1183,14 +1176,14 @@
         <w:spacing w:before="0" w:beforeAutospacing="1" w:after="0" w:afterAutospacing="1" w:line="13" w:lineRule="atLeast"/>
         <w:ind w:left="328" w:hanging="360"/>
         <w:rPr>
-          <w:color w:val="FFFF00"/>
-          <w:highlight w:val="magenta"/>
-        </w:rPr>
-      </w:pPr>
-      <w:r>
-        <w:rPr>
-          <w:color w:val="FFFF00"/>
-          <w:highlight w:val="magenta"/>
+          <w:color w:val="0000FF"/>
+          <w:highlight w:val="yellow"/>
+        </w:rPr>
+      </w:pPr>
+      <w:r>
+        <w:rPr>
+          <w:color w:val="0000FF"/>
+          <w:highlight w:val="yellow"/>
         </w:rPr>
         <w:t>Collaborate with Business Information Security Managers to deliver end to end deep-dive risk assessments for business initiatives. The assessment should focus on critical layers of the product/solution and define the associated risks, business and technical impacts, remediation and residual risk</w:t>
       </w:r>
@@ -1208,14 +1201,14 @@
         <w:spacing w:before="0" w:beforeAutospacing="1" w:after="0" w:afterAutospacing="1" w:line="13" w:lineRule="atLeast"/>
         <w:ind w:left="328" w:hanging="360"/>
         <w:rPr>
-          <w:color w:val="FFFF00"/>
-          <w:highlight w:val="magenta"/>
-        </w:rPr>
-      </w:pPr>
-      <w:r>
-        <w:rPr>
-          <w:color w:val="FFFF00"/>
-          <w:highlight w:val="magenta"/>
+          <w:color w:val="0000FF"/>
+          <w:highlight w:val="yellow"/>
+        </w:rPr>
+      </w:pPr>
+      <w:r>
+        <w:rPr>
+          <w:color w:val="0000FF"/>
+          <w:highlight w:val="yellow"/>
         </w:rPr>
         <w:t>Provide technical direction to analysts, associates and contractors</w:t>
       </w:r>
@@ -1233,14 +1226,14 @@
         <w:spacing w:before="0" w:beforeAutospacing="1" w:after="0" w:afterAutospacing="1" w:line="13" w:lineRule="atLeast"/>
         <w:ind w:left="328" w:hanging="360"/>
         <w:rPr>
-          <w:color w:val="FFFF00"/>
-          <w:highlight w:val="magenta"/>
-        </w:rPr>
-      </w:pPr>
-      <w:r>
-        <w:rPr>
-          <w:color w:val="FFFF00"/>
-          <w:highlight w:val="magenta"/>
+          <w:color w:val="0000FF"/>
+          <w:highlight w:val="yellow"/>
+        </w:rPr>
+      </w:pPr>
+      <w:r>
+        <w:rPr>
+          <w:color w:val="0000FF"/>
+          <w:highlight w:val="yellow"/>
         </w:rPr>
         <w:t>Assist in the investigations of high level, complex violations of Information Security Policies</w:t>
       </w:r>
@@ -1258,14 +1251,14 @@
         <w:spacing w:before="0" w:beforeAutospacing="1" w:after="0" w:afterAutospacing="1" w:line="13" w:lineRule="atLeast"/>
         <w:ind w:left="328" w:hanging="360"/>
         <w:rPr>
-          <w:color w:val="FFFF00"/>
-          <w:highlight w:val="magenta"/>
-        </w:rPr>
-      </w:pPr>
-      <w:r>
-        <w:rPr>
-          <w:color w:val="FFFF00"/>
-          <w:highlight w:val="magenta"/>
+          <w:color w:val="0000FF"/>
+          <w:highlight w:val="yellow"/>
+        </w:rPr>
+      </w:pPr>
+      <w:r>
+        <w:rPr>
+          <w:color w:val="0000FF"/>
+          <w:highlight w:val="yellow"/>
         </w:rPr>
         <w:t>Identify project risks and work effectively to mitigate them</w:t>
       </w:r>
@@ -1283,10 +1276,10 @@
         <w:rPr>
           <w:b/>
           <w:bCs/>
-          <w:color w:val="FFFF00"/>
+          <w:color w:val="0000FF"/>
           <w:sz w:val="22"/>
           <w:szCs w:val="22"/>
-          <w:highlight w:val="magenta"/>
+          <w:highlight w:val="yellow"/>
         </w:rPr>
       </w:pPr>
       <w:r>
@@ -1294,11 +1287,11 @@
           <w:rFonts w:ascii="SimSun" w:hAnsi="SimSun" w:eastAsia="SimSun" w:cs="SimSun"/>
           <w:b/>
           <w:bCs/>
-          <w:color w:val="FFFF00"/>
+          <w:color w:val="0000FF"/>
           <w:kern w:val="0"/>
           <w:sz w:val="22"/>
           <w:szCs w:val="22"/>
-          <w:highlight w:val="magenta"/>
+          <w:highlight w:val="yellow"/>
           <w:lang w:val="en-US" w:eastAsia="zh-CN" w:bidi="ar"/>
         </w:rPr>
         <w:t>Detroit, MI</w:t>
@@ -1316,10 +1309,10 @@
           <w:b/>
           <w:bCs/>
           <w:caps/>
-          <w:color w:val="FFFF00"/>
+          <w:color w:val="0000FF"/>
           <w:sz w:val="22"/>
           <w:szCs w:val="22"/>
-          <w:highlight w:val="magenta"/>
+          <w:highlight w:val="yellow"/>
         </w:rPr>
       </w:pPr>
       <w:r>
@@ -1328,11 +1321,11 @@
           <w:b/>
           <w:bCs/>
           <w:caps/>
-          <w:color w:val="FFFF00"/>
+          <w:color w:val="0000FF"/>
           <w:kern w:val="0"/>
           <w:sz w:val="22"/>
           <w:szCs w:val="22"/>
-          <w:highlight w:val="magenta"/>
+          <w:highlight w:val="yellow"/>
           <w:lang w:val="en-US" w:eastAsia="zh-CN" w:bidi="ar"/>
         </w:rPr>
         <w:t>AUFDERHAR AND SONS</w:t>
@@ -1350,18 +1343,18 @@
         <w:ind w:left="-150"/>
         <w:jc w:val="left"/>
         <w:rPr>
-          <w:color w:val="FFFF00"/>
-          <w:highlight w:val="magenta"/>
+          <w:color w:val="0000FF"/>
+          <w:highlight w:val="yellow"/>
         </w:rPr>
       </w:pPr>
       <w:r>
         <w:rPr>
           <w:rFonts w:ascii="SimSun" w:hAnsi="SimSun" w:eastAsia="SimSun" w:cs="SimSun"/>
-          <w:color w:val="FFFF00"/>
+          <w:color w:val="0000FF"/>
           <w:kern w:val="0"/>
           <w:sz w:val="24"/>
           <w:szCs w:val="24"/>
-          <w:highlight w:val="magenta"/>
+          <w:highlight w:val="yellow"/>
           <w:lang w:val="en-US" w:eastAsia="zh-CN" w:bidi="ar"/>
         </w:rPr>
         <w:t>present</w:t>
@@ -1380,14 +1373,14 @@
         <w:spacing w:before="0" w:beforeAutospacing="1" w:after="0" w:afterAutospacing="1" w:line="13" w:lineRule="atLeast"/>
         <w:ind w:left="328" w:hanging="360"/>
         <w:rPr>
-          <w:color w:val="FFFF00"/>
-          <w:highlight w:val="magenta"/>
-        </w:rPr>
-      </w:pPr>
-      <w:r>
-        <w:rPr>
-          <w:color w:val="FFFF00"/>
-          <w:highlight w:val="magenta"/>
+          <w:color w:val="0000FF"/>
+          <w:highlight w:val="yellow"/>
+        </w:rPr>
+      </w:pPr>
+      <w:r>
+        <w:rPr>
+          <w:color w:val="0000FF"/>
+          <w:highlight w:val="yellow"/>
         </w:rPr>
         <w:t>Contribute to the definition, development, and oversight of a global network and endpoint security threat management strategy and framework</w:t>
       </w:r>
@@ -1405,14 +1398,14 @@
         <w:spacing w:before="0" w:beforeAutospacing="1" w:after="0" w:afterAutospacing="1" w:line="13" w:lineRule="atLeast"/>
         <w:ind w:left="328" w:hanging="360"/>
         <w:rPr>
-          <w:color w:val="FFFF00"/>
-          <w:highlight w:val="magenta"/>
-        </w:rPr>
-      </w:pPr>
-      <w:r>
-        <w:rPr>
-          <w:color w:val="FFFF00"/>
-          <w:highlight w:val="magenta"/>
+          <w:color w:val="0000FF"/>
+          <w:highlight w:val="yellow"/>
+        </w:rPr>
+      </w:pPr>
+      <w:r>
+        <w:rPr>
+          <w:color w:val="0000FF"/>
+          <w:highlight w:val="yellow"/>
         </w:rPr>
         <w:t>Provide education and assistance to application developers for applying security software development life cycle</w:t>
       </w:r>
@@ -1430,14 +1423,14 @@
         <w:spacing w:before="0" w:beforeAutospacing="1" w:after="0" w:afterAutospacing="1" w:line="13" w:lineRule="atLeast"/>
         <w:ind w:left="328" w:hanging="360"/>
         <w:rPr>
-          <w:color w:val="FFFF00"/>
-          <w:highlight w:val="magenta"/>
-        </w:rPr>
-      </w:pPr>
-      <w:r>
-        <w:rPr>
-          <w:color w:val="FFFF00"/>
-          <w:highlight w:val="magenta"/>
+          <w:color w:val="0000FF"/>
+          <w:highlight w:val="yellow"/>
+        </w:rPr>
+      </w:pPr>
+      <w:r>
+        <w:rPr>
+          <w:color w:val="0000FF"/>
+          <w:highlight w:val="yellow"/>
         </w:rPr>
         <w:t>Working knowledge of industry security frameworks such as ISO 27001, HIPAA, NIST Cyber Security Framework</w:t>
       </w:r>
@@ -1455,14 +1448,14 @@
         <w:spacing w:before="0" w:beforeAutospacing="1" w:after="0" w:afterAutospacing="1" w:line="13" w:lineRule="atLeast"/>
         <w:ind w:left="328" w:hanging="360"/>
         <w:rPr>
-          <w:color w:val="FFFF00"/>
-          <w:highlight w:val="magenta"/>
-        </w:rPr>
-      </w:pPr>
-      <w:r>
-        <w:rPr>
-          <w:color w:val="FFFF00"/>
-          <w:highlight w:val="magenta"/>
+          <w:color w:val="0000FF"/>
+          <w:highlight w:val="yellow"/>
+        </w:rPr>
+      </w:pPr>
+      <w:r>
+        <w:rPr>
+          <w:color w:val="0000FF"/>
+          <w:highlight w:val="yellow"/>
         </w:rPr>
         <w:t>Performing regular review of activities performed by the Access Control Group administrators</w:t>
       </w:r>
@@ -1480,14 +1473,14 @@
         <w:spacing w:before="0" w:beforeAutospacing="1" w:after="0" w:afterAutospacing="1" w:line="13" w:lineRule="atLeast"/>
         <w:ind w:left="328" w:hanging="360"/>
         <w:rPr>
-          <w:color w:val="FFFF00"/>
-          <w:highlight w:val="magenta"/>
-        </w:rPr>
-      </w:pPr>
-      <w:r>
-        <w:rPr>
-          <w:color w:val="FFFF00"/>
-          <w:highlight w:val="magenta"/>
+          <w:color w:val="0000FF"/>
+          <w:highlight w:val="yellow"/>
+        </w:rPr>
+      </w:pPr>
+      <w:r>
+        <w:rPr>
+          <w:color w:val="0000FF"/>
+          <w:highlight w:val="yellow"/>
         </w:rPr>
         <w:t>Strong track record in a consulting, relationship management, key account management, sales or marketing role</w:t>
       </w:r>
@@ -1505,14 +1498,14 @@
         <w:spacing w:before="0" w:beforeAutospacing="1" w:after="0" w:afterAutospacing="1" w:line="13" w:lineRule="atLeast"/>
         <w:ind w:left="328" w:hanging="360"/>
         <w:rPr>
-          <w:color w:val="FFFF00"/>
-          <w:highlight w:val="magenta"/>
-        </w:rPr>
-      </w:pPr>
-      <w:r>
-        <w:rPr>
-          <w:color w:val="FFFF00"/>
-          <w:highlight w:val="magenta"/>
+          <w:color w:val="0000FF"/>
+          <w:highlight w:val="yellow"/>
+        </w:rPr>
+      </w:pPr>
+      <w:r>
+        <w:rPr>
+          <w:color w:val="0000FF"/>
+          <w:highlight w:val="yellow"/>
         </w:rPr>
         <w:t>Security tool development: researching, planning, and implementing new tool features to make security tools more effective and add value; and</w:t>
       </w:r>
@@ -1530,14 +1523,14 @@
         <w:spacing w:before="0" w:beforeAutospacing="1" w:after="0" w:afterAutospacing="1" w:line="13" w:lineRule="atLeast"/>
         <w:ind w:left="328" w:hanging="360"/>
         <w:rPr>
-          <w:color w:val="FFFF00"/>
-          <w:highlight w:val="magenta"/>
-        </w:rPr>
-      </w:pPr>
-      <w:r>
-        <w:rPr>
-          <w:color w:val="FFFF00"/>
-          <w:highlight w:val="magenta"/>
+          <w:color w:val="0000FF"/>
+          <w:highlight w:val="yellow"/>
+        </w:rPr>
+      </w:pPr>
+      <w:r>
+        <w:rPr>
+          <w:color w:val="0000FF"/>
+          <w:highlight w:val="yellow"/>
         </w:rPr>
         <w:t>Proactively identify technical and architectural risks, commenting and/or providing alternatives for improvement</w:t>
       </w:r>
@@ -1545,11 +1538,11 @@
     <w:p>
       <w:pPr>
         <w:rPr>
-          <w:color w:val="FFFF00"/>
-          <w:highlight w:val="magenta"/>
-        </w:rPr>
-      </w:pPr>
-    </w:p>
+          <w:highlight w:val="green"/>
+        </w:rPr>
+      </w:pPr>
+    </w:p>
+    <w:bookmarkEnd w:id="0"/>
     <w:sectPr>
       <w:pgSz w:w="11906" w:h="16838"/>
       <w:pgMar w:top="1440" w:right="1800" w:bottom="1440" w:left="1800" w:header="720" w:footer="720" w:gutter="0"/>

</xml_diff>